<commit_message>
Doc update (Verteilungsansicht + designentscheidungen/Annahmen)
</commit_message>
<xml_diff>
--- a/doc/4 - MPS Designentscheidungen.docx
+++ b/doc/4 - MPS Designentscheidungen.docx
@@ -81,15 +81,7 @@
     </w:p>
     <w:p>
       <w:r>
-        <w:t xml:space="preserve">HAW Manufacturing </w:t>
-      </w:r>
-      <w:proofErr w:type="spellStart"/>
-      <w:r>
-        <w:t>Planning</w:t>
-      </w:r>
-      <w:proofErr w:type="spellEnd"/>
-      <w:r>
-        <w:t xml:space="preserve"> System</w:t>
+        <w:t>HAW Manufacturing Planning System</w:t>
       </w:r>
     </w:p>
     <w:p>
@@ -190,15 +182,7 @@
         <w:t xml:space="preserve"> des HAW-</w:t>
       </w:r>
       <w:r>
-        <w:t xml:space="preserve"> Manufacturing </w:t>
-      </w:r>
-      <w:proofErr w:type="spellStart"/>
-      <w:r>
-        <w:t>Planning</w:t>
-      </w:r>
-      <w:proofErr w:type="spellEnd"/>
-      <w:r>
-        <w:t xml:space="preserve"> System</w:t>
+        <w:t xml:space="preserve"> Manufacturing Planning System</w:t>
       </w:r>
       <w:r>
         <w:t>.</w:t>
@@ -329,13 +313,8 @@
               <w:pStyle w:val="KeinLeerraum"/>
             </w:pPr>
             <w:r>
-              <w:t xml:space="preserve">Florian </w:t>
-            </w:r>
-            <w:proofErr w:type="spellStart"/>
-            <w:r>
-              <w:t>Kletz</w:t>
-            </w:r>
-            <w:proofErr w:type="spellEnd"/>
+              <w:t>Florian Kletz</w:t>
+            </w:r>
           </w:p>
         </w:tc>
       </w:tr>
@@ -388,13 +367,62 @@
               <w:pStyle w:val="KeinLeerraum"/>
             </w:pPr>
             <w:r>
-              <w:t xml:space="preserve">Florian </w:t>
-            </w:r>
-            <w:proofErr w:type="spellStart"/>
-            <w:r>
-              <w:t>Kletz</w:t>
-            </w:r>
-            <w:proofErr w:type="spellEnd"/>
+              <w:t>Florian Kletz</w:t>
+            </w:r>
+          </w:p>
+        </w:tc>
+      </w:tr>
+      <w:tr>
+        <w:tc>
+          <w:tcPr>
+            <w:tcW w:w="2295" w:type="dxa"/>
+          </w:tcPr>
+          <w:p>
+            <w:pPr>
+              <w:pStyle w:val="KeinLeerraum"/>
+            </w:pPr>
+            <w:r>
+              <w:t>3.0</w:t>
+            </w:r>
+          </w:p>
+        </w:tc>
+        <w:tc>
+          <w:tcPr>
+            <w:tcW w:w="2295" w:type="dxa"/>
+          </w:tcPr>
+          <w:p>
+            <w:pPr>
+              <w:pStyle w:val="KeinLeerraum"/>
+            </w:pPr>
+            <w:r>
+              <w:t>Veröffentlicht</w:t>
+            </w:r>
+          </w:p>
+        </w:tc>
+        <w:tc>
+          <w:tcPr>
+            <w:tcW w:w="2295" w:type="dxa"/>
+          </w:tcPr>
+          <w:p>
+            <w:pPr>
+              <w:pStyle w:val="KeinLeerraum"/>
+            </w:pPr>
+            <w:r>
+              <w:t>30.04.2014</w:t>
+            </w:r>
+          </w:p>
+        </w:tc>
+        <w:tc>
+          <w:tcPr>
+            <w:tcW w:w="2295" w:type="dxa"/>
+          </w:tcPr>
+          <w:p>
+            <w:pPr>
+              <w:pStyle w:val="KeinLeerraum"/>
+            </w:pPr>
+            <w:r>
+              <w:t>Florian Kletz</w:t>
+            </w:r>
           </w:p>
         </w:tc>
       </w:tr>
@@ -799,33 +827,18 @@
       <w:r>
         <w:t xml:space="preserve">Als Persistenz Framework und </w:t>
       </w:r>
-      <w:proofErr w:type="spellStart"/>
-      <w:r>
-        <w:t>object</w:t>
-      </w:r>
-      <w:proofErr w:type="spellEnd"/>
-      <w:r>
-        <w:t xml:space="preserve">-relational </w:t>
-      </w:r>
-      <w:proofErr w:type="spellStart"/>
-      <w:r>
-        <w:t>mapping</w:t>
-      </w:r>
-      <w:proofErr w:type="spellEnd"/>
-      <w:r>
-        <w:t xml:space="preserve"> </w:t>
+      <w:r>
+        <w:t xml:space="preserve">object-relational mapping </w:t>
       </w:r>
       <w:r>
         <w:t xml:space="preserve">Tool wird </w:t>
       </w:r>
-      <w:proofErr w:type="spellStart"/>
       <w:r>
         <w:rPr>
           <w:b/>
         </w:rPr>
         <w:t>Hibernate</w:t>
       </w:r>
-      <w:proofErr w:type="spellEnd"/>
       <w:r>
         <w:t xml:space="preserve"> eingesetzt.</w:t>
       </w:r>
@@ -863,15 +876,7 @@
         </w:numPr>
       </w:pPr>
       <w:r>
-        <w:t xml:space="preserve">Zur Kommunikation mit Externen System wird eine noch nicht näher </w:t>
-      </w:r>
-      <w:proofErr w:type="gramStart"/>
-      <w:r>
-        <w:t>spezifiziertes</w:t>
-      </w:r>
-      <w:proofErr w:type="gramEnd"/>
-      <w:r>
-        <w:t xml:space="preserve"> </w:t>
+        <w:t xml:space="preserve">Zur Kommunikation mit Externen System wird eine noch nicht näher spezifiziertes </w:t>
       </w:r>
       <w:r>
         <w:rPr>
@@ -894,14 +899,12 @@
       <w:r>
         <w:t xml:space="preserve">Zum Testen des MPS wird das </w:t>
       </w:r>
-      <w:proofErr w:type="spellStart"/>
       <w:r>
         <w:rPr>
           <w:b/>
         </w:rPr>
         <w:t>JUnit</w:t>
       </w:r>
-      <w:proofErr w:type="spellEnd"/>
       <w:r>
         <w:t xml:space="preserve"> Framework.</w:t>
       </w:r>
@@ -920,7 +923,6 @@
       <w:r>
         <w:t xml:space="preserve">Für Komponenten Tests benutzen wir das  </w:t>
       </w:r>
-      <w:proofErr w:type="spellStart"/>
       <w:r>
         <w:rPr>
           <w:b/>
@@ -933,7 +935,6 @@
         </w:rPr>
         <w:t>ock</w:t>
       </w:r>
-      <w:proofErr w:type="spellEnd"/>
       <w:r>
         <w:t xml:space="preserve"> Framework um nicht zur Verfügung stehende Komponenten </w:t>
       </w:r>
@@ -1013,16 +1014,69 @@
         </w:drawing>
       </w:r>
     </w:p>
+    <w:p>
+      <w:pPr>
+        <w:pStyle w:val="Listenabsatz"/>
+        <w:numPr>
+          <w:ilvl w:val="0"/>
+          <w:numId w:val="4"/>
+        </w:numPr>
+      </w:pPr>
+      <w:r>
+        <w:t>Die H</w:t>
+      </w:r>
+      <w:r>
+        <w:t>e</w:t>
+      </w:r>
+      <w:bookmarkStart w:id="3" w:name="_GoBack"/>
+      <w:bookmarkEnd w:id="3"/>
+      <w:r>
+        <w:t xml:space="preserve">artbeat Kommunikation über den Status der Server für das MPS Dashboard läuft über den Monitor Server mittels </w:t>
+      </w:r>
+      <w:r>
+        <w:rPr>
+          <w:b/>
+        </w:rPr>
+        <w:t>TCP</w:t>
+      </w:r>
+      <w:r>
+        <w:t>.</w:t>
+      </w:r>
+    </w:p>
+    <w:p>
+      <w:pPr>
+        <w:pStyle w:val="Listenabsatz"/>
+        <w:numPr>
+          <w:ilvl w:val="0"/>
+          <w:numId w:val="4"/>
+        </w:numPr>
+      </w:pPr>
+      <w:r>
+        <w:t xml:space="preserve">Für die Datenkommunikation </w:t>
+      </w:r>
+      <w:r>
+        <w:t xml:space="preserve">vom Client zum Dispatcher </w:t>
+      </w:r>
+      <w:r>
+        <w:t xml:space="preserve">verwenden wir </w:t>
+      </w:r>
+      <w:r>
+        <w:rPr>
+          <w:color w:val="FF0000"/>
+        </w:rPr>
+        <w:t>&lt;&lt;fill in the blanks&gt;&gt;.</w:t>
+      </w:r>
+    </w:p>
     <w:p/>
     <w:p>
       <w:pPr>
         <w:pStyle w:val="berschrift1"/>
       </w:pPr>
-      <w:bookmarkStart w:id="3" w:name="_Toc386481327"/>
+      <w:bookmarkStart w:id="4" w:name="_Toc386481327"/>
       <w:r>
         <w:t>Annahmen</w:t>
       </w:r>
-      <w:bookmarkEnd w:id="3"/>
+      <w:bookmarkEnd w:id="4"/>
     </w:p>
     <w:p>
       <w:pPr>
@@ -1080,10 +1134,26 @@
       <w:r>
         <w:t>oder</w:t>
       </w:r>
-      <w:bookmarkStart w:id="4" w:name="_GoBack"/>
-      <w:bookmarkEnd w:id="4"/>
       <w:r>
         <w:t xml:space="preserve"> gesteuert.</w:t>
+      </w:r>
+    </w:p>
+    <w:p>
+      <w:pPr>
+        <w:pStyle w:val="Listenabsatz"/>
+        <w:numPr>
+          <w:ilvl w:val="0"/>
+          <w:numId w:val="6"/>
+        </w:numPr>
+      </w:pPr>
+      <w:r>
+        <w:t xml:space="preserve">Fertigungspläne für alle </w:t>
+      </w:r>
+      <w:r>
+        <w:t>komplexen</w:t>
+      </w:r>
+      <w:r>
+        <w:t xml:space="preserve"> Bauteile sind allgemein bekannt, sodass sie nicht erstellt oder bereitgestellt werden müssen.</w:t>
       </w:r>
     </w:p>
     <w:p/>
@@ -4253,7 +4323,7 @@
 </file>
 
 <file path=customXml/itemProps1.xml><?xml version="1.0" encoding="utf-8"?>
-<ds:datastoreItem xmlns:ds="http://schemas.openxmlformats.org/officeDocument/2006/customXml" ds:itemID="{D9743136-2CF0-4CBA-907C-608F208AF842}">
+<ds:datastoreItem xmlns:ds="http://schemas.openxmlformats.org/officeDocument/2006/customXml" ds:itemID="{C9A05B9C-951F-4111-91BE-370109BF6ED4}">
   <ds:schemaRefs>
     <ds:schemaRef ds:uri="http://schemas.openxmlformats.org/officeDocument/2006/bibliography"/>
   </ds:schemaRefs>

</xml_diff>

<commit_message>
doku update sprint 3
</commit_message>
<xml_diff>
--- a/doc/4 - MPS Designentscheidungen.docx
+++ b/doc/4 - MPS Designentscheidungen.docx
@@ -80,22 +80,38 @@
       </w:r>
     </w:p>
     <w:p>
-      <w:r>
-        <w:t xml:space="preserve">HAW Manufacturing </w:t>
-      </w:r>
-      <w:proofErr w:type="spellStart"/>
-      <w:r>
-        <w:t>Planning</w:t>
-      </w:r>
-      <w:proofErr w:type="spellEnd"/>
-      <w:r>
-        <w:t xml:space="preserve"> System</w:t>
+      <w:pPr>
+        <w:rPr>
+          <w:lang w:val="en-GB"/>
+        </w:rPr>
+      </w:pPr>
+      <w:r>
+        <w:rPr>
+          <w:lang w:val="en-GB"/>
+        </w:rPr>
+        <w:t>HAW Manufacturing Planning System</w:t>
       </w:r>
     </w:p>
     <w:p>
-      <w:r>
-        <w:t>Department Informatik</w:t>
-      </w:r>
+      <w:pPr>
+        <w:rPr>
+          <w:lang w:val="en-GB"/>
+        </w:rPr>
+      </w:pPr>
+      <w:r>
+        <w:rPr>
+          <w:lang w:val="en-GB"/>
+        </w:rPr>
+        <w:t xml:space="preserve">Department </w:t>
+      </w:r>
+      <w:proofErr w:type="spellStart"/>
+      <w:r>
+        <w:rPr>
+          <w:lang w:val="en-GB"/>
+        </w:rPr>
+        <w:t>Informatik</w:t>
+      </w:r>
+      <w:proofErr w:type="spellEnd"/>
     </w:p>
     <w:p>
       <w:r>
@@ -138,7 +154,10 @@
         <w:t xml:space="preserve">Version: </w:t>
       </w:r>
       <w:r>
-        <w:t>2.0</w:t>
+        <w:t>4</w:t>
+      </w:r>
+      <w:r>
+        <w:t>.0</w:t>
       </w:r>
     </w:p>
     <w:p>
@@ -157,7 +176,12 @@
         <w:t xml:space="preserve">Stand: </w:t>
       </w:r>
       <w:r>
-        <w:t>28.04.2014</w:t>
+        <w:t>19.05</w:t>
+      </w:r>
+      <w:bookmarkStart w:id="0" w:name="_GoBack"/>
+      <w:bookmarkEnd w:id="0"/>
+      <w:r>
+        <w:t>.2014</w:t>
       </w:r>
     </w:p>
     <w:p>
@@ -172,12 +196,12 @@
       <w:pPr>
         <w:pStyle w:val="berschrift1"/>
       </w:pPr>
-      <w:bookmarkStart w:id="0" w:name="_Toc386481324"/>
+      <w:bookmarkStart w:id="1" w:name="_Toc386481324"/>
       <w:r>
         <w:lastRenderedPageBreak/>
         <w:t>Zusammenfassung</w:t>
       </w:r>
-      <w:bookmarkEnd w:id="0"/>
+      <w:bookmarkEnd w:id="1"/>
     </w:p>
     <w:p>
       <w:r>
@@ -208,11 +232,11 @@
       <w:pPr>
         <w:pStyle w:val="berschrift1"/>
       </w:pPr>
-      <w:bookmarkStart w:id="1" w:name="_Toc386481325"/>
+      <w:bookmarkStart w:id="2" w:name="_Toc386481325"/>
       <w:r>
         <w:t>Historie</w:t>
       </w:r>
-      <w:bookmarkEnd w:id="1"/>
+      <w:bookmarkEnd w:id="2"/>
     </w:p>
     <w:tbl>
       <w:tblPr>
@@ -425,6 +449,60 @@
             </w:pPr>
             <w:r>
               <w:t>30.04.2014</w:t>
+            </w:r>
+          </w:p>
+        </w:tc>
+        <w:tc>
+          <w:tcPr>
+            <w:tcW w:w="2295" w:type="dxa"/>
+          </w:tcPr>
+          <w:p>
+            <w:pPr>
+              <w:pStyle w:val="KeinLeerraum"/>
+            </w:pPr>
+            <w:r>
+              <w:t>Florian Kletz</w:t>
+            </w:r>
+          </w:p>
+        </w:tc>
+      </w:tr>
+      <w:tr>
+        <w:tc>
+          <w:tcPr>
+            <w:tcW w:w="2295" w:type="dxa"/>
+          </w:tcPr>
+          <w:p>
+            <w:pPr>
+              <w:pStyle w:val="KeinLeerraum"/>
+            </w:pPr>
+            <w:r>
+              <w:t>4.0</w:t>
+            </w:r>
+          </w:p>
+        </w:tc>
+        <w:tc>
+          <w:tcPr>
+            <w:tcW w:w="2295" w:type="dxa"/>
+          </w:tcPr>
+          <w:p>
+            <w:pPr>
+              <w:pStyle w:val="KeinLeerraum"/>
+            </w:pPr>
+            <w:r>
+              <w:t>Veröffentlicht</w:t>
+            </w:r>
+          </w:p>
+        </w:tc>
+        <w:tc>
+          <w:tcPr>
+            <w:tcW w:w="2295" w:type="dxa"/>
+          </w:tcPr>
+          <w:p>
+            <w:pPr>
+              <w:pStyle w:val="KeinLeerraum"/>
+            </w:pPr>
+            <w:r>
+              <w:t>19.05.2014</w:t>
             </w:r>
           </w:p>
         </w:tc>
@@ -804,12 +882,12 @@
       <w:pPr>
         <w:pStyle w:val="berschrift1"/>
       </w:pPr>
-      <w:bookmarkStart w:id="2" w:name="_Toc386481326"/>
+      <w:bookmarkStart w:id="3" w:name="_Toc386481326"/>
       <w:r>
         <w:lastRenderedPageBreak/>
         <w:t>Architekturentscheidungen</w:t>
       </w:r>
-      <w:bookmarkEnd w:id="2"/>
+      <w:bookmarkEnd w:id="3"/>
     </w:p>
     <w:p>
       <w:pPr>
@@ -818,17 +896,27 @@
           <w:ilvl w:val="0"/>
           <w:numId w:val="4"/>
         </w:numPr>
-      </w:pPr>
-      <w:r>
+        <w:rPr>
+          <w:color w:val="auto"/>
+        </w:rPr>
+      </w:pPr>
+      <w:r>
+        <w:rPr>
+          <w:color w:val="auto"/>
+        </w:rPr>
         <w:t xml:space="preserve">Das MPS wird in </w:t>
       </w:r>
       <w:r>
         <w:rPr>
           <w:b/>
+          <w:color w:val="auto"/>
         </w:rPr>
         <w:t>Java</w:t>
       </w:r>
       <w:r>
+        <w:rPr>
+          <w:color w:val="auto"/>
+        </w:rPr>
         <w:t xml:space="preserve"> Code implementiert. </w:t>
       </w:r>
     </w:p>
@@ -839,38 +927,57 @@
           <w:ilvl w:val="0"/>
           <w:numId w:val="4"/>
         </w:numPr>
-      </w:pPr>
-      <w:r>
+        <w:rPr>
+          <w:color w:val="auto"/>
+        </w:rPr>
+      </w:pPr>
+      <w:r>
+        <w:rPr>
+          <w:color w:val="auto"/>
+        </w:rPr>
         <w:t xml:space="preserve">Als Persistenz Framework und </w:t>
       </w:r>
       <w:proofErr w:type="spellStart"/>
       <w:r>
+        <w:rPr>
+          <w:color w:val="auto"/>
+        </w:rPr>
         <w:t>object</w:t>
       </w:r>
       <w:proofErr w:type="spellEnd"/>
       <w:r>
+        <w:rPr>
+          <w:color w:val="auto"/>
+        </w:rPr>
         <w:t xml:space="preserve">-relational </w:t>
       </w:r>
       <w:proofErr w:type="spellStart"/>
       <w:r>
+        <w:rPr>
+          <w:color w:val="auto"/>
+        </w:rPr>
         <w:t>mapping</w:t>
       </w:r>
       <w:proofErr w:type="spellEnd"/>
       <w:r>
-        <w:t xml:space="preserve"> </w:t>
-      </w:r>
-      <w:r>
-        <w:t xml:space="preserve">Tool wird </w:t>
+        <w:rPr>
+          <w:color w:val="auto"/>
+        </w:rPr>
+        <w:t xml:space="preserve"> Tool wird </w:t>
       </w:r>
       <w:proofErr w:type="spellStart"/>
       <w:r>
         <w:rPr>
           <w:b/>
+          <w:color w:val="auto"/>
         </w:rPr>
         <w:t>Hibernate</w:t>
       </w:r>
       <w:proofErr w:type="spellEnd"/>
       <w:r>
+        <w:rPr>
+          <w:color w:val="auto"/>
+        </w:rPr>
         <w:t xml:space="preserve"> eingesetzt.</w:t>
       </w:r>
     </w:p>
@@ -881,20 +988,33 @@
           <w:ilvl w:val="0"/>
           <w:numId w:val="4"/>
         </w:numPr>
-      </w:pPr>
-      <w:r>
+        <w:rPr>
+          <w:color w:val="auto"/>
+        </w:rPr>
+      </w:pPr>
+      <w:r>
+        <w:rPr>
+          <w:color w:val="auto"/>
+        </w:rPr>
         <w:t>Als Datenbank wird eine Zentral</w:t>
       </w:r>
       <w:r>
+        <w:rPr>
+          <w:color w:val="auto"/>
+        </w:rPr>
         <w:t xml:space="preserve"> genutzte </w:t>
       </w:r>
       <w:r>
         <w:rPr>
           <w:b/>
+          <w:color w:val="auto"/>
         </w:rPr>
         <w:t>MySQL</w:t>
       </w:r>
       <w:r>
+        <w:rPr>
+          <w:color w:val="auto"/>
+        </w:rPr>
         <w:t xml:space="preserve"> Datenbank verwendet.</w:t>
       </w:r>
     </w:p>
@@ -905,25 +1025,41 @@
           <w:ilvl w:val="0"/>
           <w:numId w:val="4"/>
         </w:numPr>
-      </w:pPr>
-      <w:r>
+        <w:rPr>
+          <w:color w:val="auto"/>
+        </w:rPr>
+      </w:pPr>
+      <w:r>
+        <w:rPr>
+          <w:color w:val="auto"/>
+        </w:rPr>
         <w:t xml:space="preserve">Zur Kommunikation mit Externen System wird eine noch nicht näher </w:t>
       </w:r>
       <w:proofErr w:type="gramStart"/>
       <w:r>
+        <w:rPr>
+          <w:color w:val="auto"/>
+        </w:rPr>
         <w:t>spezifiziertes</w:t>
       </w:r>
       <w:proofErr w:type="gramEnd"/>
       <w:r>
+        <w:rPr>
+          <w:color w:val="auto"/>
+        </w:rPr>
         <w:t xml:space="preserve"> </w:t>
       </w:r>
       <w:r>
         <w:rPr>
           <w:b/>
+          <w:color w:val="auto"/>
         </w:rPr>
         <w:t>Message Queue</w:t>
       </w:r>
       <w:r>
+        <w:rPr>
+          <w:color w:val="auto"/>
+        </w:rPr>
         <w:t xml:space="preserve"> Tool verwendet.</w:t>
       </w:r>
     </w:p>
@@ -934,22 +1070,35 @@
           <w:ilvl w:val="0"/>
           <w:numId w:val="4"/>
         </w:numPr>
-      </w:pPr>
-      <w:r>
+        <w:rPr>
+          <w:color w:val="auto"/>
+        </w:rPr>
+      </w:pPr>
+      <w:r>
+        <w:rPr>
+          <w:color w:val="auto"/>
+        </w:rPr>
         <w:t xml:space="preserve">Zum Testen des MPS wird das </w:t>
       </w:r>
       <w:proofErr w:type="spellStart"/>
       <w:r>
         <w:rPr>
           <w:b/>
+          <w:color w:val="auto"/>
         </w:rPr>
         <w:t>JUnit</w:t>
       </w:r>
       <w:proofErr w:type="spellEnd"/>
       <w:r>
+        <w:rPr>
+          <w:color w:val="auto"/>
+        </w:rPr>
         <w:t xml:space="preserve"> Framework.</w:t>
       </w:r>
       <w:r>
+        <w:rPr>
+          <w:color w:val="auto"/>
+        </w:rPr>
         <w:t xml:space="preserve"> </w:t>
       </w:r>
     </w:p>
@@ -960,31 +1109,48 @@
           <w:ilvl w:val="0"/>
           <w:numId w:val="4"/>
         </w:numPr>
-      </w:pPr>
-      <w:r>
+        <w:rPr>
+          <w:color w:val="auto"/>
+        </w:rPr>
+      </w:pPr>
+      <w:r>
+        <w:rPr>
+          <w:color w:val="auto"/>
+        </w:rPr>
         <w:t xml:space="preserve">Für Komponenten Tests benutzen wir das  </w:t>
       </w:r>
       <w:proofErr w:type="spellStart"/>
       <w:r>
         <w:rPr>
           <w:b/>
+          <w:color w:val="auto"/>
         </w:rPr>
         <w:t>JM</w:t>
       </w:r>
       <w:r>
         <w:rPr>
           <w:b/>
+          <w:color w:val="auto"/>
         </w:rPr>
         <w:t>ock</w:t>
       </w:r>
       <w:proofErr w:type="spellEnd"/>
       <w:r>
+        <w:rPr>
+          <w:color w:val="auto"/>
+        </w:rPr>
         <w:t xml:space="preserve"> Framework um nicht zur Verfügung stehende Komponenten </w:t>
       </w:r>
       <w:r>
+        <w:rPr>
+          <w:color w:val="auto"/>
+        </w:rPr>
         <w:t>nachahmen</w:t>
       </w:r>
       <w:r>
+        <w:rPr>
+          <w:color w:val="auto"/>
+        </w:rPr>
         <w:t xml:space="preserve"> zu können.</w:t>
       </w:r>
     </w:p>
@@ -995,26 +1161,37 @@
           <w:ilvl w:val="0"/>
           <w:numId w:val="4"/>
         </w:numPr>
-      </w:pPr>
-      <w:r>
+        <w:rPr>
+          <w:color w:val="auto"/>
+        </w:rPr>
+      </w:pPr>
+      <w:r>
+        <w:rPr>
+          <w:color w:val="auto"/>
+        </w:rPr>
         <w:t xml:space="preserve">Wir verwenden eine </w:t>
       </w:r>
       <w:r>
         <w:rPr>
           <w:b/>
+          <w:color w:val="auto"/>
         </w:rPr>
         <w:t>3-Schichten Architektur</w:t>
       </w:r>
       <w:r>
+        <w:rPr>
+          <w:color w:val="auto"/>
+        </w:rPr>
         <w:t xml:space="preserve"> die nachfolgend beispielhaft dargestellt ist:</w:t>
       </w:r>
       <w:r>
         <w:rPr>
           <w:noProof/>
+          <w:color w:val="auto"/>
           <w:lang w:eastAsia="de-DE"/>
         </w:rPr>
         <w:drawing>
-          <wp:inline distT="0" distB="0" distL="0" distR="0" wp14:anchorId="7BD40D4D" wp14:editId="110F437A">
+          <wp:inline distT="0" distB="0" distL="0" distR="0" wp14:anchorId="1949EC2F" wp14:editId="43F67B13">
             <wp:extent cx="4269850" cy="1796994"/>
             <wp:effectExtent l="0" t="0" r="0" b="0"/>
             <wp:docPr id="3" name="Grafik 3"/>
@@ -1064,32 +1241,70 @@
           <w:ilvl w:val="0"/>
           <w:numId w:val="4"/>
         </w:numPr>
-      </w:pPr>
-      <w:r>
-        <w:t xml:space="preserve">Die </w:t>
+        <w:rPr>
+          <w:color w:val="auto"/>
+        </w:rPr>
+      </w:pPr>
+      <w:r>
+        <w:rPr>
+          <w:color w:val="auto"/>
+        </w:rPr>
+        <w:t xml:space="preserve">Aufgrund unklarer Aufgabenstellung wird angenommen, das die </w:t>
+      </w:r>
+      <w:r>
+        <w:rPr>
+          <w:b/>
+          <w:color w:val="auto"/>
+        </w:rPr>
+        <w:t>Down</w:t>
+      </w:r>
+      <w:r>
+        <w:rPr>
+          <w:color w:val="auto"/>
+        </w:rPr>
+        <w:t xml:space="preserve">-/ </w:t>
       </w:r>
       <w:proofErr w:type="spellStart"/>
       <w:r>
-        <w:t>H</w:t>
-      </w:r>
-      <w:r>
-        <w:t>e</w:t>
-      </w:r>
-      <w:r>
-        <w:t>artbeat</w:t>
+        <w:rPr>
+          <w:b/>
+          <w:color w:val="auto"/>
+        </w:rPr>
+        <w:t>Uptime</w:t>
       </w:r>
       <w:proofErr w:type="spellEnd"/>
       <w:r>
-        <w:t xml:space="preserve"> Kommunikation über den Status der Server für das MPS Dashboard läuft über den Monitor Server mittels </w:t>
-      </w:r>
+        <w:rPr>
+          <w:color w:val="auto"/>
+        </w:rPr>
+        <w:t xml:space="preserve"> (und von uns zusätzlich </w:t>
+      </w:r>
+      <w:proofErr w:type="spellStart"/>
       <w:r>
         <w:rPr>
           <w:b/>
-        </w:rPr>
-        <w:t>TCP</w:t>
-      </w:r>
-      <w:r>
-        <w:t>.</w:t>
+          <w:color w:val="auto"/>
+        </w:rPr>
+        <w:t>Ideltime</w:t>
+      </w:r>
+      <w:proofErr w:type="spellEnd"/>
+      <w:r>
+        <w:rPr>
+          <w:color w:val="auto"/>
+        </w:rPr>
+        <w:t xml:space="preserve">) als Datum/Uhrzeit gesetzt wird, wenn sich der Status </w:t>
+      </w:r>
+      <w:r>
+        <w:rPr>
+          <w:color w:val="auto"/>
+        </w:rPr>
+        <w:t>letztmalig</w:t>
+      </w:r>
+      <w:r>
+        <w:rPr>
+          <w:color w:val="auto"/>
+        </w:rPr>
+        <w:t xml:space="preserve"> geändert hat.</w:t>
       </w:r>
     </w:p>
     <w:p>
@@ -1099,63 +1314,70 @@
           <w:ilvl w:val="0"/>
           <w:numId w:val="4"/>
         </w:numPr>
-      </w:pPr>
-      <w:r>
-        <w:t xml:space="preserve">Für die Datenkommunikation </w:t>
-      </w:r>
-      <w:r>
-        <w:t xml:space="preserve">vom Client zum Dispatcher </w:t>
-      </w:r>
-      <w:r>
-        <w:t xml:space="preserve">verwenden wir </w:t>
-      </w:r>
-      <w:r>
-        <w:rPr>
-          <w:color w:val="FF0000"/>
-        </w:rPr>
-        <w:t>&lt;&lt;</w:t>
+        <w:rPr>
+          <w:color w:val="auto"/>
+        </w:rPr>
+      </w:pPr>
+      <w:r>
+        <w:rPr>
+          <w:color w:val="auto"/>
+        </w:rPr>
+        <w:t xml:space="preserve">Die </w:t>
       </w:r>
       <w:proofErr w:type="spellStart"/>
       <w:r>
         <w:rPr>
-          <w:color w:val="FF0000"/>
-        </w:rPr>
-        <w:t>fill</w:t>
+          <w:b/>
+          <w:color w:val="auto"/>
+        </w:rPr>
+        <w:t>Hear</w:t>
+      </w:r>
+      <w:r>
+        <w:rPr>
+          <w:b/>
+          <w:color w:val="auto"/>
+        </w:rPr>
+        <w:t>t</w:t>
+      </w:r>
+      <w:r>
+        <w:rPr>
+          <w:b/>
+          <w:color w:val="auto"/>
+        </w:rPr>
+        <w:t>beat</w:t>
       </w:r>
       <w:proofErr w:type="spellEnd"/>
       <w:r>
         <w:rPr>
-          <w:color w:val="FF0000"/>
-        </w:rPr>
-        <w:t xml:space="preserve"> in </w:t>
-      </w:r>
-      <w:proofErr w:type="spellStart"/>
-      <w:r>
-        <w:rPr>
-          <w:color w:val="FF0000"/>
-        </w:rPr>
-        <w:t>the</w:t>
-      </w:r>
-      <w:proofErr w:type="spellEnd"/>
-      <w:r>
-        <w:rPr>
-          <w:color w:val="FF0000"/>
-        </w:rPr>
-        <w:t xml:space="preserve"> </w:t>
-      </w:r>
-      <w:proofErr w:type="spellStart"/>
-      <w:r>
-        <w:rPr>
-          <w:color w:val="FF0000"/>
-        </w:rPr>
-        <w:t>blanks</w:t>
-      </w:r>
-      <w:proofErr w:type="spellEnd"/>
-      <w:r>
-        <w:rPr>
-          <w:color w:val="FF0000"/>
-        </w:rPr>
-        <w:t>&gt;&gt;.</w:t>
+          <w:color w:val="auto"/>
+        </w:rPr>
+        <w:t xml:space="preserve"> Kommunikation zwischen dem </w:t>
+      </w:r>
+      <w:r>
+        <w:rPr>
+          <w:b/>
+          <w:color w:val="auto"/>
+        </w:rPr>
+        <w:t>MPS Core</w:t>
+      </w:r>
+      <w:r>
+        <w:rPr>
+          <w:color w:val="auto"/>
+        </w:rPr>
+        <w:t xml:space="preserve"> und dem </w:t>
+      </w:r>
+      <w:r>
+        <w:rPr>
+          <w:b/>
+          <w:color w:val="auto"/>
+        </w:rPr>
+        <w:t>MPS Monitor</w:t>
+      </w:r>
+      <w:r>
+        <w:rPr>
+          <w:color w:val="auto"/>
+        </w:rPr>
+        <w:t xml:space="preserve"> wird über UDP realisiert, da UDP einen geringen Overhead hat und keinen Verbindungsaufbau benötigt.</w:t>
       </w:r>
     </w:p>
     <w:p>
@@ -1165,36 +1387,244 @@
           <w:ilvl w:val="0"/>
           <w:numId w:val="4"/>
         </w:numPr>
-      </w:pPr>
-      <w:r>
-        <w:t xml:space="preserve">Aufgrund unklarer Aufgabenstellung wird angenommen, das die Down-/ </w:t>
+        <w:rPr>
+          <w:color w:val="auto"/>
+        </w:rPr>
+      </w:pPr>
+      <w:r>
+        <w:rPr>
+          <w:color w:val="auto"/>
+        </w:rPr>
+        <w:t xml:space="preserve">Die Kommunikation zwischen den </w:t>
+      </w:r>
+      <w:r>
+        <w:rPr>
+          <w:b/>
+          <w:color w:val="auto"/>
+        </w:rPr>
+        <w:t>MPS Core</w:t>
+      </w:r>
+      <w:r>
+        <w:rPr>
+          <w:color w:val="auto"/>
+        </w:rPr>
+        <w:t xml:space="preserve"> und dem </w:t>
+      </w:r>
+      <w:r>
+        <w:rPr>
+          <w:b/>
+          <w:color w:val="auto"/>
+        </w:rPr>
+        <w:t xml:space="preserve">MPS </w:t>
+      </w:r>
+      <w:r>
+        <w:rPr>
+          <w:b/>
+          <w:color w:val="auto"/>
+        </w:rPr>
+        <w:t>Dispatcher</w:t>
+      </w:r>
+      <w:r>
+        <w:rPr>
+          <w:color w:val="auto"/>
+        </w:rPr>
+        <w:t xml:space="preserve"> (bidirektional) sowie zwischen dem </w:t>
+      </w:r>
+      <w:r>
+        <w:rPr>
+          <w:b/>
+          <w:color w:val="auto"/>
+        </w:rPr>
+        <w:t>MPS Dispatcher</w:t>
+      </w:r>
+      <w:r>
+        <w:rPr>
+          <w:color w:val="auto"/>
+        </w:rPr>
+        <w:t xml:space="preserve"> und dem </w:t>
+      </w:r>
+      <w:r>
+        <w:rPr>
+          <w:b/>
+          <w:color w:val="auto"/>
+        </w:rPr>
+        <w:t>MPS Monitor</w:t>
+      </w:r>
+      <w:r>
+        <w:rPr>
+          <w:color w:val="auto"/>
+        </w:rPr>
+        <w:t xml:space="preserve"> (bidirektional) wird über </w:t>
+      </w:r>
+      <w:r>
+        <w:rPr>
+          <w:b/>
+          <w:color w:val="auto"/>
+        </w:rPr>
+        <w:t>TCP</w:t>
+      </w:r>
+      <w:r>
+        <w:rPr>
+          <w:color w:val="auto"/>
+        </w:rPr>
+        <w:t xml:space="preserve"> realisiert, da hierfür eine zuverlässige Übertragung der Pakete wichtig ist.</w:t>
+      </w:r>
+    </w:p>
+    <w:p>
+      <w:pPr>
+        <w:pStyle w:val="Listenabsatz"/>
+        <w:numPr>
+          <w:ilvl w:val="0"/>
+          <w:numId w:val="4"/>
+        </w:numPr>
+        <w:rPr>
+          <w:color w:val="auto"/>
+        </w:rPr>
+      </w:pPr>
+      <w:r>
+        <w:rPr>
+          <w:color w:val="auto"/>
+        </w:rPr>
+        <w:t xml:space="preserve">Die Kommunikation zwischen den </w:t>
+      </w:r>
+      <w:r>
+        <w:rPr>
+          <w:b/>
+          <w:color w:val="auto"/>
+        </w:rPr>
+        <w:t>MPS Dispatcher</w:t>
+      </w:r>
+      <w:r>
+        <w:rPr>
+          <w:color w:val="auto"/>
+        </w:rPr>
+        <w:t xml:space="preserve"> und </w:t>
+      </w:r>
+      <w:r>
+        <w:rPr>
+          <w:b/>
+          <w:color w:val="auto"/>
+        </w:rPr>
+        <w:t xml:space="preserve">MPS Client </w:t>
+      </w:r>
+      <w:r>
+        <w:rPr>
+          <w:b/>
+          <w:i/>
+          <w:color w:val="auto"/>
+        </w:rPr>
+        <w:t>(Server)</w:t>
+      </w:r>
+      <w:r>
+        <w:rPr>
+          <w:color w:val="auto"/>
+        </w:rPr>
+        <w:t xml:space="preserve"> sowie zwischen dem </w:t>
+      </w:r>
+      <w:r>
+        <w:rPr>
+          <w:b/>
+          <w:color w:val="auto"/>
+        </w:rPr>
+        <w:t>MPS Monitor</w:t>
+      </w:r>
+      <w:r>
+        <w:rPr>
+          <w:color w:val="auto"/>
+        </w:rPr>
+        <w:t xml:space="preserve"> und dem </w:t>
+      </w:r>
+      <w:r>
+        <w:rPr>
+          <w:b/>
+          <w:color w:val="auto"/>
+        </w:rPr>
+        <w:t xml:space="preserve">MPS Dashboard </w:t>
+      </w:r>
+      <w:r>
+        <w:rPr>
+          <w:b/>
+          <w:i/>
+          <w:color w:val="auto"/>
+        </w:rPr>
+        <w:t>(Server)</w:t>
+      </w:r>
+      <w:r>
+        <w:rPr>
+          <w:color w:val="auto"/>
+        </w:rPr>
+        <w:t xml:space="preserve"> wird </w:t>
+      </w:r>
+      <w:r>
+        <w:rPr>
+          <w:color w:val="auto"/>
+        </w:rPr>
+        <w:t xml:space="preserve">aufgrund geringer Kopplung </w:t>
+      </w:r>
+      <w:r>
+        <w:rPr>
+          <w:color w:val="auto"/>
+        </w:rPr>
+        <w:t>mittels SOAP realisiert.</w:t>
+      </w:r>
+    </w:p>
+    <w:p>
+      <w:pPr>
+        <w:pStyle w:val="Listenabsatz"/>
+        <w:numPr>
+          <w:ilvl w:val="0"/>
+          <w:numId w:val="4"/>
+        </w:numPr>
+        <w:rPr>
+          <w:color w:val="auto"/>
+        </w:rPr>
+      </w:pPr>
+      <w:r>
+        <w:rPr>
+          <w:color w:val="auto"/>
+        </w:rPr>
+        <w:t xml:space="preserve">Die </w:t>
+      </w:r>
+      <w:r>
+        <w:rPr>
+          <w:color w:val="auto"/>
+        </w:rPr>
+        <w:t xml:space="preserve">Clients die die </w:t>
+      </w:r>
+      <w:r>
+        <w:rPr>
+          <w:b/>
+          <w:color w:val="auto"/>
+        </w:rPr>
+        <w:t>GUIs</w:t>
+      </w:r>
+      <w:r>
+        <w:rPr>
+          <w:color w:val="auto"/>
+        </w:rPr>
+        <w:t xml:space="preserve"> nutzen stellen eine Verbindung über </w:t>
+      </w:r>
+      <w:r>
+        <w:rPr>
+          <w:b/>
+          <w:color w:val="auto"/>
+        </w:rPr>
+        <w:t xml:space="preserve">HTTP und </w:t>
       </w:r>
       <w:proofErr w:type="spellStart"/>
       <w:r>
-        <w:t>Uptime</w:t>
+        <w:rPr>
+          <w:b/>
+          <w:color w:val="auto"/>
+        </w:rPr>
+        <w:t>Websockets</w:t>
       </w:r>
       <w:proofErr w:type="spellEnd"/>
       <w:r>
-        <w:t xml:space="preserve"> (und von uns zusätzlich </w:t>
-      </w:r>
-      <w:proofErr w:type="spellStart"/>
-      <w:r>
-        <w:t>Ideltime</w:t>
-      </w:r>
-      <w:proofErr w:type="spellEnd"/>
-      <w:r>
-        <w:t>) als Datum/Uhrzeit ge</w:t>
-      </w:r>
-      <w:bookmarkStart w:id="3" w:name="_GoBack"/>
-      <w:bookmarkEnd w:id="3"/>
-      <w:r>
-        <w:t xml:space="preserve">setzt wird, wenn sich der Status </w:t>
-      </w:r>
-      <w:r>
-        <w:t>letztmalig</w:t>
-      </w:r>
-      <w:r>
-        <w:t xml:space="preserve"> geändert hat.</w:t>
+        <w:rPr>
+          <w:color w:val="auto"/>
+        </w:rPr>
+        <w:t xml:space="preserve"> her.</w:t>
       </w:r>
     </w:p>
     <w:p/>
@@ -1215,15 +1645,15 @@
           <w:ilvl w:val="0"/>
           <w:numId w:val="6"/>
         </w:numPr>
-      </w:pPr>
-      <w:r>
-        <w:t xml:space="preserve">Es ist keine Migration von </w:t>
-      </w:r>
-      <w:r>
-        <w:t xml:space="preserve">etwaigen </w:t>
-      </w:r>
-      <w:r>
-        <w:t>Stammdaten nötig um das MPS betreiben zu können.</w:t>
+        <w:rPr>
+          <w:color w:val="auto"/>
+        </w:rPr>
+      </w:pPr>
+      <w:r>
+        <w:rPr>
+          <w:color w:val="auto"/>
+        </w:rPr>
+        <w:t>Es ist keine Migration von etwaigen Stammdaten nötig um das MPS betreiben zu können.</w:t>
       </w:r>
     </w:p>
     <w:p>
@@ -1233,20 +1663,38 @@
           <w:ilvl w:val="0"/>
           <w:numId w:val="6"/>
         </w:numPr>
-      </w:pPr>
-      <w:r>
+        <w:rPr>
+          <w:color w:val="auto"/>
+        </w:rPr>
+      </w:pPr>
+      <w:r>
+        <w:rPr>
+          <w:color w:val="auto"/>
+        </w:rPr>
         <w:t>Die Firma die das MPS einsetzt, verfügt über den „perfekte“ Lieferanten</w:t>
       </w:r>
       <w:r>
+        <w:rPr>
+          <w:color w:val="auto"/>
+        </w:rPr>
         <w:t>/Spediteur</w:t>
       </w:r>
       <w:r>
+        <w:rPr>
+          <w:color w:val="auto"/>
+        </w:rPr>
         <w:t>, d.h. alles was wir bestellen wird unmittelbar und vorrausschauend geliefert</w:t>
       </w:r>
       <w:r>
+        <w:rPr>
+          <w:color w:val="auto"/>
+        </w:rPr>
         <w:t xml:space="preserve"> und oder abgeholt</w:t>
       </w:r>
       <w:r>
+        <w:rPr>
+          <w:color w:val="auto"/>
+        </w:rPr>
         <w:t>, sodass keine Bestellungen durch das MPS übermittelt werden müssen. Lagerhaltung ist daher auch überflüssig.</w:t>
       </w:r>
     </w:p>
@@ -1257,14 +1705,26 @@
           <w:ilvl w:val="0"/>
           <w:numId w:val="6"/>
         </w:numPr>
-      </w:pPr>
-      <w:r>
+        <w:rPr>
+          <w:color w:val="auto"/>
+        </w:rPr>
+      </w:pPr>
+      <w:r>
+        <w:rPr>
+          <w:color w:val="auto"/>
+        </w:rPr>
         <w:t xml:space="preserve">Die Fertigung liegt außerhalb des Scopes des MPS Projekts  und wird daher durch das MPS nur angestoßen, jedoch nicht verwaltet </w:t>
       </w:r>
       <w:r>
+        <w:rPr>
+          <w:color w:val="auto"/>
+        </w:rPr>
         <w:t>oder</w:t>
       </w:r>
       <w:r>
+        <w:rPr>
+          <w:color w:val="auto"/>
+        </w:rPr>
         <w:t xml:space="preserve"> gesteuert.</w:t>
       </w:r>
     </w:p>
@@ -1275,19 +1735,29 @@
           <w:ilvl w:val="0"/>
           <w:numId w:val="6"/>
         </w:numPr>
-      </w:pPr>
-      <w:r>
+        <w:rPr>
+          <w:color w:val="auto"/>
+        </w:rPr>
+      </w:pPr>
+      <w:r>
+        <w:rPr>
+          <w:color w:val="auto"/>
+        </w:rPr>
         <w:t xml:space="preserve">Fertigungspläne für alle </w:t>
       </w:r>
       <w:r>
+        <w:rPr>
+          <w:color w:val="auto"/>
+        </w:rPr>
         <w:t>komplexen</w:t>
       </w:r>
       <w:r>
+        <w:rPr>
+          <w:color w:val="auto"/>
+        </w:rPr>
         <w:t xml:space="preserve"> Bauteile sind allgemein bekannt, sodass sie nicht erstellt oder bereitgestellt werden müssen.</w:t>
       </w:r>
     </w:p>
-    <w:p/>
-    <w:p/>
     <w:p/>
     <w:sectPr>
       <w:headerReference w:type="default" r:id="rId11"/>
@@ -1455,6 +1925,119 @@
 <file path=word/numbering.xml><?xml version="1.0" encoding="utf-8"?>
 <w:numbering xmlns:wpc="http://schemas.microsoft.com/office/word/2010/wordprocessingCanvas" xmlns:mc="http://schemas.openxmlformats.org/markup-compatibility/2006" xmlns:o="urn:schemas-microsoft-com:office:office" xmlns:r="http://schemas.openxmlformats.org/officeDocument/2006/relationships" xmlns:m="http://schemas.openxmlformats.org/officeDocument/2006/math" xmlns:v="urn:schemas-microsoft-com:vml" xmlns:wp14="http://schemas.microsoft.com/office/word/2010/wordprocessingDrawing" xmlns:wp="http://schemas.openxmlformats.org/drawingml/2006/wordprocessingDrawing" xmlns:w10="urn:schemas-microsoft-com:office:word" xmlns:w="http://schemas.openxmlformats.org/wordprocessingml/2006/main" xmlns:w14="http://schemas.microsoft.com/office/word/2010/wordml" xmlns:wpg="http://schemas.microsoft.com/office/word/2010/wordprocessingGroup" xmlns:wpi="http://schemas.microsoft.com/office/word/2010/wordprocessingInk" xmlns:wne="http://schemas.microsoft.com/office/word/2006/wordml" xmlns:wps="http://schemas.microsoft.com/office/word/2010/wordprocessingShape" mc:Ignorable="w14 wp14">
   <w:abstractNum w:abstractNumId="0">
+    <w:nsid w:val="129B75B7"/>
+    <w:multiLevelType w:val="hybridMultilevel"/>
+    <w:tmpl w:val="57B40624"/>
+    <w:lvl w:ilvl="0" w:tplc="04070001">
+      <w:start w:val="1"/>
+      <w:numFmt w:val="bullet"/>
+      <w:lvlText w:val=""/>
+      <w:lvlJc w:val="left"/>
+      <w:pPr>
+        <w:ind w:left="720" w:hanging="360"/>
+      </w:pPr>
+      <w:rPr>
+        <w:rFonts w:ascii="Symbol" w:hAnsi="Symbol" w:hint="default"/>
+      </w:rPr>
+    </w:lvl>
+    <w:lvl w:ilvl="1" w:tplc="04070003" w:tentative="1">
+      <w:start w:val="1"/>
+      <w:numFmt w:val="bullet"/>
+      <w:lvlText w:val="o"/>
+      <w:lvlJc w:val="left"/>
+      <w:pPr>
+        <w:ind w:left="1440" w:hanging="360"/>
+      </w:pPr>
+      <w:rPr>
+        <w:rFonts w:ascii="Courier New" w:hAnsi="Courier New" w:cs="Courier New" w:hint="default"/>
+      </w:rPr>
+    </w:lvl>
+    <w:lvl w:ilvl="2" w:tplc="04070005" w:tentative="1">
+      <w:start w:val="1"/>
+      <w:numFmt w:val="bullet"/>
+      <w:lvlText w:val=""/>
+      <w:lvlJc w:val="left"/>
+      <w:pPr>
+        <w:ind w:left="2160" w:hanging="360"/>
+      </w:pPr>
+      <w:rPr>
+        <w:rFonts w:ascii="Wingdings" w:hAnsi="Wingdings" w:hint="default"/>
+      </w:rPr>
+    </w:lvl>
+    <w:lvl w:ilvl="3" w:tplc="04070001" w:tentative="1">
+      <w:start w:val="1"/>
+      <w:numFmt w:val="bullet"/>
+      <w:lvlText w:val=""/>
+      <w:lvlJc w:val="left"/>
+      <w:pPr>
+        <w:ind w:left="2880" w:hanging="360"/>
+      </w:pPr>
+      <w:rPr>
+        <w:rFonts w:ascii="Symbol" w:hAnsi="Symbol" w:hint="default"/>
+      </w:rPr>
+    </w:lvl>
+    <w:lvl w:ilvl="4" w:tplc="04070003" w:tentative="1">
+      <w:start w:val="1"/>
+      <w:numFmt w:val="bullet"/>
+      <w:lvlText w:val="o"/>
+      <w:lvlJc w:val="left"/>
+      <w:pPr>
+        <w:ind w:left="3600" w:hanging="360"/>
+      </w:pPr>
+      <w:rPr>
+        <w:rFonts w:ascii="Courier New" w:hAnsi="Courier New" w:cs="Courier New" w:hint="default"/>
+      </w:rPr>
+    </w:lvl>
+    <w:lvl w:ilvl="5" w:tplc="04070005" w:tentative="1">
+      <w:start w:val="1"/>
+      <w:numFmt w:val="bullet"/>
+      <w:lvlText w:val=""/>
+      <w:lvlJc w:val="left"/>
+      <w:pPr>
+        <w:ind w:left="4320" w:hanging="360"/>
+      </w:pPr>
+      <w:rPr>
+        <w:rFonts w:ascii="Wingdings" w:hAnsi="Wingdings" w:hint="default"/>
+      </w:rPr>
+    </w:lvl>
+    <w:lvl w:ilvl="6" w:tplc="04070001" w:tentative="1">
+      <w:start w:val="1"/>
+      <w:numFmt w:val="bullet"/>
+      <w:lvlText w:val=""/>
+      <w:lvlJc w:val="left"/>
+      <w:pPr>
+        <w:ind w:left="5040" w:hanging="360"/>
+      </w:pPr>
+      <w:rPr>
+        <w:rFonts w:ascii="Symbol" w:hAnsi="Symbol" w:hint="default"/>
+      </w:rPr>
+    </w:lvl>
+    <w:lvl w:ilvl="7" w:tplc="04070003" w:tentative="1">
+      <w:start w:val="1"/>
+      <w:numFmt w:val="bullet"/>
+      <w:lvlText w:val="o"/>
+      <w:lvlJc w:val="left"/>
+      <w:pPr>
+        <w:ind w:left="5760" w:hanging="360"/>
+      </w:pPr>
+      <w:rPr>
+        <w:rFonts w:ascii="Courier New" w:hAnsi="Courier New" w:cs="Courier New" w:hint="default"/>
+      </w:rPr>
+    </w:lvl>
+    <w:lvl w:ilvl="8" w:tplc="04070005" w:tentative="1">
+      <w:start w:val="1"/>
+      <w:numFmt w:val="bullet"/>
+      <w:lvlText w:val=""/>
+      <w:lvlJc w:val="left"/>
+      <w:pPr>
+        <w:ind w:left="6480" w:hanging="360"/>
+      </w:pPr>
+      <w:rPr>
+        <w:rFonts w:ascii="Wingdings" w:hAnsi="Wingdings" w:hint="default"/>
+      </w:rPr>
+    </w:lvl>
+  </w:abstractNum>
+  <w:abstractNum w:abstractNumId="1">
     <w:nsid w:val="15DF34AC"/>
     <w:multiLevelType w:val="hybridMultilevel"/>
     <w:tmpl w:val="D96A4C2E"/>
@@ -1567,7 +2150,7 @@
       </w:rPr>
     </w:lvl>
   </w:abstractNum>
-  <w:abstractNum w:abstractNumId="1">
+  <w:abstractNum w:abstractNumId="2">
     <w:nsid w:val="1AD06238"/>
     <w:multiLevelType w:val="multilevel"/>
     <w:tmpl w:val="9C7E265E"/>
@@ -1680,7 +2263,7 @@
       </w:rPr>
     </w:lvl>
   </w:abstractNum>
-  <w:abstractNum w:abstractNumId="2">
+  <w:abstractNum w:abstractNumId="3">
     <w:nsid w:val="3C053FF9"/>
     <w:multiLevelType w:val="multilevel"/>
     <w:tmpl w:val="DC7AB452"/>
@@ -1793,7 +2376,7 @@
       </w:rPr>
     </w:lvl>
   </w:abstractNum>
-  <w:abstractNum w:abstractNumId="3">
+  <w:abstractNum w:abstractNumId="4">
     <w:nsid w:val="3E504CF1"/>
     <w:multiLevelType w:val="hybridMultilevel"/>
     <w:tmpl w:val="1E54D8AE"/>
@@ -1906,7 +2489,7 @@
       </w:rPr>
     </w:lvl>
   </w:abstractNum>
-  <w:abstractNum w:abstractNumId="4">
+  <w:abstractNum w:abstractNumId="5">
     <w:nsid w:val="41AF09F1"/>
     <w:multiLevelType w:val="multilevel"/>
     <w:tmpl w:val="47B8D2E6"/>
@@ -2019,7 +2602,120 @@
       </w:rPr>
     </w:lvl>
   </w:abstractNum>
-  <w:abstractNum w:abstractNumId="5">
+  <w:abstractNum w:abstractNumId="6">
+    <w:nsid w:val="545E54AE"/>
+    <w:multiLevelType w:val="hybridMultilevel"/>
+    <w:tmpl w:val="ABDE1378"/>
+    <w:lvl w:ilvl="0" w:tplc="04070001">
+      <w:start w:val="1"/>
+      <w:numFmt w:val="bullet"/>
+      <w:lvlText w:val=""/>
+      <w:lvlJc w:val="left"/>
+      <w:pPr>
+        <w:ind w:left="720" w:hanging="360"/>
+      </w:pPr>
+      <w:rPr>
+        <w:rFonts w:ascii="Symbol" w:hAnsi="Symbol" w:hint="default"/>
+      </w:rPr>
+    </w:lvl>
+    <w:lvl w:ilvl="1" w:tplc="04070003" w:tentative="1">
+      <w:start w:val="1"/>
+      <w:numFmt w:val="bullet"/>
+      <w:lvlText w:val="o"/>
+      <w:lvlJc w:val="left"/>
+      <w:pPr>
+        <w:ind w:left="1440" w:hanging="360"/>
+      </w:pPr>
+      <w:rPr>
+        <w:rFonts w:ascii="Courier New" w:hAnsi="Courier New" w:cs="Courier New" w:hint="default"/>
+      </w:rPr>
+    </w:lvl>
+    <w:lvl w:ilvl="2" w:tplc="04070005" w:tentative="1">
+      <w:start w:val="1"/>
+      <w:numFmt w:val="bullet"/>
+      <w:lvlText w:val=""/>
+      <w:lvlJc w:val="left"/>
+      <w:pPr>
+        <w:ind w:left="2160" w:hanging="360"/>
+      </w:pPr>
+      <w:rPr>
+        <w:rFonts w:ascii="Wingdings" w:hAnsi="Wingdings" w:hint="default"/>
+      </w:rPr>
+    </w:lvl>
+    <w:lvl w:ilvl="3" w:tplc="04070001" w:tentative="1">
+      <w:start w:val="1"/>
+      <w:numFmt w:val="bullet"/>
+      <w:lvlText w:val=""/>
+      <w:lvlJc w:val="left"/>
+      <w:pPr>
+        <w:ind w:left="2880" w:hanging="360"/>
+      </w:pPr>
+      <w:rPr>
+        <w:rFonts w:ascii="Symbol" w:hAnsi="Symbol" w:hint="default"/>
+      </w:rPr>
+    </w:lvl>
+    <w:lvl w:ilvl="4" w:tplc="04070003" w:tentative="1">
+      <w:start w:val="1"/>
+      <w:numFmt w:val="bullet"/>
+      <w:lvlText w:val="o"/>
+      <w:lvlJc w:val="left"/>
+      <w:pPr>
+        <w:ind w:left="3600" w:hanging="360"/>
+      </w:pPr>
+      <w:rPr>
+        <w:rFonts w:ascii="Courier New" w:hAnsi="Courier New" w:cs="Courier New" w:hint="default"/>
+      </w:rPr>
+    </w:lvl>
+    <w:lvl w:ilvl="5" w:tplc="04070005" w:tentative="1">
+      <w:start w:val="1"/>
+      <w:numFmt w:val="bullet"/>
+      <w:lvlText w:val=""/>
+      <w:lvlJc w:val="left"/>
+      <w:pPr>
+        <w:ind w:left="4320" w:hanging="360"/>
+      </w:pPr>
+      <w:rPr>
+        <w:rFonts w:ascii="Wingdings" w:hAnsi="Wingdings" w:hint="default"/>
+      </w:rPr>
+    </w:lvl>
+    <w:lvl w:ilvl="6" w:tplc="04070001" w:tentative="1">
+      <w:start w:val="1"/>
+      <w:numFmt w:val="bullet"/>
+      <w:lvlText w:val=""/>
+      <w:lvlJc w:val="left"/>
+      <w:pPr>
+        <w:ind w:left="5040" w:hanging="360"/>
+      </w:pPr>
+      <w:rPr>
+        <w:rFonts w:ascii="Symbol" w:hAnsi="Symbol" w:hint="default"/>
+      </w:rPr>
+    </w:lvl>
+    <w:lvl w:ilvl="7" w:tplc="04070003" w:tentative="1">
+      <w:start w:val="1"/>
+      <w:numFmt w:val="bullet"/>
+      <w:lvlText w:val="o"/>
+      <w:lvlJc w:val="left"/>
+      <w:pPr>
+        <w:ind w:left="5760" w:hanging="360"/>
+      </w:pPr>
+      <w:rPr>
+        <w:rFonts w:ascii="Courier New" w:hAnsi="Courier New" w:cs="Courier New" w:hint="default"/>
+      </w:rPr>
+    </w:lvl>
+    <w:lvl w:ilvl="8" w:tplc="04070005" w:tentative="1">
+      <w:start w:val="1"/>
+      <w:numFmt w:val="bullet"/>
+      <w:lvlText w:val=""/>
+      <w:lvlJc w:val="left"/>
+      <w:pPr>
+        <w:ind w:left="6480" w:hanging="360"/>
+      </w:pPr>
+      <w:rPr>
+        <w:rFonts w:ascii="Wingdings" w:hAnsi="Wingdings" w:hint="default"/>
+      </w:rPr>
+    </w:lvl>
+  </w:abstractNum>
+  <w:abstractNum w:abstractNumId="7">
     <w:nsid w:val="7A8D4A3D"/>
     <w:multiLevelType w:val="hybridMultilevel"/>
     <w:tmpl w:val="B1245126"/>
@@ -2133,22 +2829,28 @@
     </w:lvl>
   </w:abstractNum>
   <w:num w:numId="1">
+    <w:abstractNumId w:val="5"/>
+  </w:num>
+  <w:num w:numId="2">
+    <w:abstractNumId w:val="3"/>
+  </w:num>
+  <w:num w:numId="3">
+    <w:abstractNumId w:val="2"/>
+  </w:num>
+  <w:num w:numId="4">
+    <w:abstractNumId w:val="1"/>
+  </w:num>
+  <w:num w:numId="5">
+    <w:abstractNumId w:val="7"/>
+  </w:num>
+  <w:num w:numId="6">
     <w:abstractNumId w:val="4"/>
   </w:num>
-  <w:num w:numId="2">
-    <w:abstractNumId w:val="2"/>
-  </w:num>
-  <w:num w:numId="3">
-    <w:abstractNumId w:val="1"/>
-  </w:num>
-  <w:num w:numId="4">
+  <w:num w:numId="7">
     <w:abstractNumId w:val="0"/>
   </w:num>
-  <w:num w:numId="5">
-    <w:abstractNumId w:val="5"/>
-  </w:num>
-  <w:num w:numId="6">
-    <w:abstractNumId w:val="3"/>
+  <w:num w:numId="8">
+    <w:abstractNumId w:val="6"/>
   </w:num>
 </w:numbering>
 </file>
@@ -4453,7 +5155,7 @@
 </file>
 
 <file path=customXml/itemProps1.xml><?xml version="1.0" encoding="utf-8"?>
-<ds:datastoreItem xmlns:ds="http://schemas.openxmlformats.org/officeDocument/2006/customXml" ds:itemID="{04283DCC-91FF-4F89-B08B-03E722E194E2}">
+<ds:datastoreItem xmlns:ds="http://schemas.openxmlformats.org/officeDocument/2006/customXml" ds:itemID="{9972EF84-E5BB-42D1-AC9B-98BC29A327AA}">
   <ds:schemaRefs>
     <ds:schemaRef ds:uri="http://schemas.openxmlformats.org/officeDocument/2006/bibliography"/>
   </ds:schemaRefs>

</xml_diff>